<commit_message>
Aggiornamento gant e doc
</commit_message>
<xml_diff>
--- a/3_Documentazione/DocumentazioneDeduplicatoreEdoardoRatti.docx
+++ b/3_Documentazione/DocumentazioneDeduplicatoreEdoardoRatti.docx
@@ -5,10 +5,6 @@
     <w:p>
       <w:pPr>
         <w:pStyle w:val="Sommario1"/>
-        <w:tabs>
-          <w:tab w:val="left" w:pos="351"/>
-          <w:tab w:val="right" w:leader="dot" w:pos="9628"/>
-        </w:tabs>
         <w:rPr>
           <w:lang w:val="it-IT"/>
         </w:rPr>
@@ -30,10 +26,6 @@
     <w:p>
       <w:pPr>
         <w:pStyle w:val="Sommario1"/>
-        <w:tabs>
-          <w:tab w:val="left" w:pos="351"/>
-          <w:tab w:val="right" w:leader="dot" w:pos="9628"/>
-        </w:tabs>
         <w:rPr>
           <w:lang w:val="it-IT"/>
         </w:rPr>
@@ -42,10 +34,6 @@
     <w:p>
       <w:pPr>
         <w:pStyle w:val="Sommario1"/>
-        <w:tabs>
-          <w:tab w:val="left" w:pos="351"/>
-          <w:tab w:val="right" w:leader="dot" w:pos="9628"/>
-        </w:tabs>
         <w:rPr>
           <w:lang w:val="it-IT"/>
         </w:rPr>
@@ -54,10 +42,6 @@
     <w:p>
       <w:pPr>
         <w:pStyle w:val="Sommario1"/>
-        <w:tabs>
-          <w:tab w:val="left" w:pos="351"/>
-          <w:tab w:val="right" w:leader="dot" w:pos="9628"/>
-        </w:tabs>
         <w:rPr>
           <w:noProof/>
         </w:rPr>
@@ -90,10 +74,6 @@
     <w:p>
       <w:pPr>
         <w:pStyle w:val="Sommario1"/>
-        <w:tabs>
-          <w:tab w:val="left" w:pos="400"/>
-          <w:tab w:val="right" w:leader="dot" w:pos="9628"/>
-        </w:tabs>
         <w:rPr>
           <w:rFonts w:asciiTheme="minorHAnsi" w:eastAsiaTheme="minorEastAsia" w:hAnsiTheme="minorHAnsi" w:cstheme="minorBidi"/>
           <w:noProof/>
@@ -409,10 +389,6 @@
     <w:p>
       <w:pPr>
         <w:pStyle w:val="Sommario1"/>
-        <w:tabs>
-          <w:tab w:val="left" w:pos="400"/>
-          <w:tab w:val="right" w:leader="dot" w:pos="9628"/>
-        </w:tabs>
         <w:rPr>
           <w:rFonts w:asciiTheme="minorHAnsi" w:eastAsiaTheme="minorEastAsia" w:hAnsiTheme="minorHAnsi" w:cstheme="minorBidi"/>
           <w:noProof/>
@@ -1122,10 +1098,6 @@
     <w:p>
       <w:pPr>
         <w:pStyle w:val="Sommario1"/>
-        <w:tabs>
-          <w:tab w:val="left" w:pos="400"/>
-          <w:tab w:val="right" w:leader="dot" w:pos="9628"/>
-        </w:tabs>
         <w:rPr>
           <w:rFonts w:asciiTheme="minorHAnsi" w:eastAsiaTheme="minorEastAsia" w:hAnsiTheme="minorHAnsi" w:cstheme="minorBidi"/>
           <w:noProof/>
@@ -1517,10 +1489,6 @@
     <w:p>
       <w:pPr>
         <w:pStyle w:val="Sommario1"/>
-        <w:tabs>
-          <w:tab w:val="left" w:pos="400"/>
-          <w:tab w:val="right" w:leader="dot" w:pos="9628"/>
-        </w:tabs>
         <w:rPr>
           <w:rFonts w:asciiTheme="minorHAnsi" w:eastAsiaTheme="minorEastAsia" w:hAnsiTheme="minorHAnsi" w:cstheme="minorBidi"/>
           <w:noProof/>
@@ -1596,10 +1564,6 @@
     <w:p>
       <w:pPr>
         <w:pStyle w:val="Sommario1"/>
-        <w:tabs>
-          <w:tab w:val="left" w:pos="400"/>
-          <w:tab w:val="right" w:leader="dot" w:pos="9628"/>
-        </w:tabs>
         <w:rPr>
           <w:rFonts w:asciiTheme="minorHAnsi" w:eastAsiaTheme="minorEastAsia" w:hAnsiTheme="minorHAnsi" w:cstheme="minorBidi"/>
           <w:noProof/>
@@ -1914,10 +1878,6 @@
     <w:p>
       <w:pPr>
         <w:pStyle w:val="Sommario1"/>
-        <w:tabs>
-          <w:tab w:val="left" w:pos="400"/>
-          <w:tab w:val="right" w:leader="dot" w:pos="9628"/>
-        </w:tabs>
         <w:rPr>
           <w:rFonts w:asciiTheme="minorHAnsi" w:eastAsiaTheme="minorEastAsia" w:hAnsiTheme="minorHAnsi" w:cstheme="minorBidi"/>
           <w:noProof/>
@@ -1995,10 +1955,6 @@
     <w:p>
       <w:pPr>
         <w:pStyle w:val="Sommario1"/>
-        <w:tabs>
-          <w:tab w:val="left" w:pos="400"/>
-          <w:tab w:val="right" w:leader="dot" w:pos="9628"/>
-        </w:tabs>
         <w:rPr>
           <w:rFonts w:asciiTheme="minorHAnsi" w:eastAsiaTheme="minorEastAsia" w:hAnsiTheme="minorHAnsi" w:cstheme="minorBidi"/>
           <w:noProof/>
@@ -2234,10 +2190,6 @@
     <w:p>
       <w:pPr>
         <w:pStyle w:val="Sommario1"/>
-        <w:tabs>
-          <w:tab w:val="left" w:pos="400"/>
-          <w:tab w:val="right" w:leader="dot" w:pos="9628"/>
-        </w:tabs>
         <w:rPr>
           <w:rFonts w:asciiTheme="minorHAnsi" w:eastAsiaTheme="minorEastAsia" w:hAnsiTheme="minorHAnsi" w:cstheme="minorBidi"/>
           <w:noProof/>
@@ -2315,10 +2267,6 @@
     <w:p>
       <w:pPr>
         <w:pStyle w:val="Sommario1"/>
-        <w:tabs>
-          <w:tab w:val="left" w:pos="400"/>
-          <w:tab w:val="right" w:leader="dot" w:pos="9628"/>
-        </w:tabs>
         <w:rPr>
           <w:rFonts w:asciiTheme="minorHAnsi" w:eastAsiaTheme="minorEastAsia" w:hAnsiTheme="minorHAnsi" w:cstheme="minorBidi"/>
           <w:noProof/>
@@ -2633,10 +2581,6 @@
     <w:p>
       <w:pPr>
         <w:pStyle w:val="Sommario1"/>
-        <w:tabs>
-          <w:tab w:val="left" w:pos="600"/>
-          <w:tab w:val="right" w:leader="dot" w:pos="9628"/>
-        </w:tabs>
         <w:rPr>
           <w:rFonts w:asciiTheme="minorHAnsi" w:eastAsiaTheme="minorEastAsia" w:hAnsiTheme="minorHAnsi" w:cstheme="minorBidi"/>
           <w:noProof/>
@@ -6796,6 +6740,7 @@
       </w:r>
       <w:r>
         <w:rPr>
+          <w:noProof/>
           <w:lang w:val="it-IT"/>
         </w:rPr>
         <w:drawing>
@@ -6834,8 +6779,6 @@
           </wp:inline>
         </w:drawing>
       </w:r>
-      <w:bookmarkStart w:id="25" w:name="_GoBack"/>
-      <w:bookmarkEnd w:id="25"/>
     </w:p>
     <w:p>
       <w:pPr>
@@ -6861,18 +6804,93 @@
           <w:bottom w:val="single" w:sz="4" w:space="1" w:color="auto"/>
         </w:pBdr>
       </w:pPr>
-      <w:bookmarkStart w:id="26" w:name="_Toc461179222"/>
-      <w:bookmarkStart w:id="27" w:name="_Toc94790459"/>
+      <w:bookmarkStart w:id="25" w:name="_Toc461179222"/>
+      <w:bookmarkStart w:id="26" w:name="_Toc94790459"/>
       <w:r>
         <w:lastRenderedPageBreak/>
         <w:t>Implementazione</w:t>
       </w:r>
+      <w:bookmarkEnd w:id="25"/>
       <w:bookmarkEnd w:id="26"/>
-      <w:bookmarkEnd w:id="27"/>
-    </w:p>
-    <w:p>
-      <w:r>
-        <w:t>Per cominciare il progetto ho creato una piccola GUI che permette di interagire in maniera ottimale con il programma.</w:t>
+    </w:p>
+    <w:p/>
+    <w:p>
+      <w:pPr>
+        <w:rPr>
+          <w:noProof/>
+        </w:rPr>
+      </w:pPr>
+      <w:r>
+        <w:rPr>
+          <w:noProof/>
+        </w:rPr>
+        <w:t xml:space="preserve">Installare </w:t>
+      </w:r>
+      <w:r>
+        <w:rPr>
+          <w:noProof/>
+        </w:rPr>
+        <w:t>opencv</w:t>
+      </w:r>
+      <w:r>
+        <w:rPr>
+          <w:noProof/>
+        </w:rPr>
+        <w:t xml:space="preserve"> e javacv con </w:t>
+      </w:r>
+      <w:r>
+        <w:rPr>
+          <w:noProof/>
+        </w:rPr>
+        <w:t>le</w:t>
+      </w:r>
+      <w:r>
+        <w:rPr>
+          <w:noProof/>
+        </w:rPr>
+        <w:t xml:space="preserve"> vari</w:t>
+      </w:r>
+      <w:r>
+        <w:rPr>
+          <w:noProof/>
+        </w:rPr>
+        <w:t>e</w:t>
+      </w:r>
+      <w:r>
+        <w:rPr>
+          <w:noProof/>
+        </w:rPr>
+        <w:t xml:space="preserve"> JAR e DLL</w:t>
+      </w:r>
+    </w:p>
+    <w:p>
+      <w:pPr>
+        <w:rPr>
+          <w:noProof/>
+        </w:rPr>
+      </w:pPr>
+    </w:p>
+    <w:p>
+      <w:pPr>
+        <w:pStyle w:val="Titolo2"/>
+      </w:pPr>
+      <w:proofErr w:type="spellStart"/>
+      <w:r>
+        <w:t>Deduplicatore</w:t>
+      </w:r>
+      <w:proofErr w:type="spellEnd"/>
+    </w:p>
+    <w:p>
+      <w:r>
+        <w:t xml:space="preserve">Caricare </w:t>
+      </w:r>
+      <w:proofErr w:type="spellStart"/>
+      <w:r>
+        <w:t>opencv</w:t>
+      </w:r>
+      <w:proofErr w:type="spellEnd"/>
+      <w:r>
+        <w:t xml:space="preserve"> nella classe</w:t>
       </w:r>
     </w:p>
     <w:p>
@@ -6881,129 +6899,7 @@
           <w:noProof/>
         </w:rPr>
         <w:drawing>
-          <wp:inline distT="0" distB="0" distL="0" distR="0" wp14:anchorId="56395228" wp14:editId="09BBCE8A">
-            <wp:extent cx="6120130" cy="3108960"/>
-            <wp:effectExtent l="0" t="0" r="0" b="0"/>
-            <wp:docPr id="7" name="Immagine 7"/>
-            <wp:cNvGraphicFramePr>
-              <a:graphicFrameLocks xmlns:a="http://schemas.openxmlformats.org/drawingml/2006/main" noChangeAspect="1"/>
-            </wp:cNvGraphicFramePr>
-            <a:graphic xmlns:a="http://schemas.openxmlformats.org/drawingml/2006/main">
-              <a:graphicData uri="http://schemas.openxmlformats.org/drawingml/2006/picture">
-                <pic:pic xmlns:pic="http://schemas.openxmlformats.org/drawingml/2006/picture">
-                  <pic:nvPicPr>
-                    <pic:cNvPr id="1" name=""/>
-                    <pic:cNvPicPr/>
-                  </pic:nvPicPr>
-                  <pic:blipFill>
-                    <a:blip r:embed="rId17"/>
-                    <a:stretch>
-                      <a:fillRect/>
-                    </a:stretch>
-                  </pic:blipFill>
-                  <pic:spPr>
-                    <a:xfrm>
-                      <a:off x="0" y="0"/>
-                      <a:ext cx="6120130" cy="3108960"/>
-                    </a:xfrm>
-                    <a:prstGeom prst="rect">
-                      <a:avLst/>
-                    </a:prstGeom>
-                  </pic:spPr>
-                </pic:pic>
-              </a:graphicData>
-            </a:graphic>
-          </wp:inline>
-        </w:drawing>
-      </w:r>
-    </w:p>
-    <w:p/>
-    <w:p>
-      <w:pPr>
-        <w:rPr>
-          <w:noProof/>
-        </w:rPr>
-      </w:pPr>
-      <w:r>
-        <w:rPr>
-          <w:noProof/>
-        </w:rPr>
-        <w:t xml:space="preserve">Installare </w:t>
-      </w:r>
-      <w:r>
-        <w:rPr>
-          <w:noProof/>
-        </w:rPr>
-        <w:t>opencv</w:t>
-      </w:r>
-      <w:r>
-        <w:rPr>
-          <w:noProof/>
-        </w:rPr>
-        <w:t xml:space="preserve"> e javacv con </w:t>
-      </w:r>
-      <w:r>
-        <w:rPr>
-          <w:noProof/>
-        </w:rPr>
-        <w:t>le</w:t>
-      </w:r>
-      <w:r>
-        <w:rPr>
-          <w:noProof/>
-        </w:rPr>
-        <w:t xml:space="preserve"> vari</w:t>
-      </w:r>
-      <w:r>
-        <w:rPr>
-          <w:noProof/>
-        </w:rPr>
-        <w:t>e</w:t>
-      </w:r>
-      <w:r>
-        <w:rPr>
-          <w:noProof/>
-        </w:rPr>
-        <w:t xml:space="preserve"> JAR e DLL</w:t>
-      </w:r>
-    </w:p>
-    <w:p>
-      <w:pPr>
-        <w:rPr>
-          <w:noProof/>
-        </w:rPr>
-      </w:pPr>
-    </w:p>
-    <w:p>
-      <w:pPr>
-        <w:rPr>
-          <w:color w:val="FF0000"/>
-        </w:rPr>
-      </w:pPr>
-      <w:r>
-        <w:rPr>
-          <w:color w:val="FF0000"/>
-        </w:rPr>
-        <w:t>Aggiungere gli import</w:t>
-      </w:r>
-    </w:p>
-    <w:p>
-      <w:r>
-        <w:t xml:space="preserve">Caricare </w:t>
-      </w:r>
-      <w:proofErr w:type="spellStart"/>
-      <w:r>
-        <w:t>opencv</w:t>
-      </w:r>
-      <w:proofErr w:type="spellEnd"/>
-    </w:p>
-    <w:p>
-      <w:r>
-        <w:rPr>
-          <w:noProof/>
-        </w:rPr>
-        <w:drawing>
-          <wp:inline distT="0" distB="0" distL="0" distR="0" wp14:anchorId="7A7765C4" wp14:editId="09944E75">
+          <wp:inline distT="0" distB="0" distL="0" distR="0" wp14:anchorId="5B5CE564" wp14:editId="15D9200C">
             <wp:extent cx="4263734" cy="171450"/>
             <wp:effectExtent l="19050" t="19050" r="22860" b="19050"/>
             <wp:docPr id="6" name="Immagine 6"/>
@@ -7018,7 +6914,7 @@
                     <pic:cNvPicPr/>
                   </pic:nvPicPr>
                   <pic:blipFill rotWithShape="1">
-                    <a:blip r:embed="rId18"/>
+                    <a:blip r:embed="rId17"/>
                     <a:srcRect l="691"/>
                     <a:stretch/>
                   </pic:blipFill>
@@ -7051,16 +6947,7 @@
     <w:p/>
     <w:p>
       <w:r>
-        <w:t>Creare una costante</w:t>
-      </w:r>
-      <w:r>
-        <w:t xml:space="preserve"> stringa</w:t>
-      </w:r>
-      <w:r>
-        <w:t xml:space="preserve"> contenente tutte le estensioni che ci servono</w:t>
-      </w:r>
-      <w:r>
-        <w:t>.</w:t>
+        <w:t>Creare una costante stringa contenente tutte le estensioni che c.</w:t>
       </w:r>
     </w:p>
     <w:p>
@@ -7069,7 +6956,7 @@
           <w:noProof/>
         </w:rPr>
         <w:drawing>
-          <wp:inline distT="0" distB="0" distL="0" distR="0" wp14:anchorId="5CB49542" wp14:editId="283DF9F4">
+          <wp:inline distT="0" distB="0" distL="0" distR="0" wp14:anchorId="45AF235B" wp14:editId="6AEC4055">
             <wp:extent cx="3743847" cy="457264"/>
             <wp:effectExtent l="19050" t="19050" r="9525" b="19050"/>
             <wp:docPr id="12" name="Immagine 12"/>
@@ -7084,7 +6971,7 @@
                     <pic:cNvPicPr/>
                   </pic:nvPicPr>
                   <pic:blipFill>
-                    <a:blip r:embed="rId19"/>
+                    <a:blip r:embed="rId18"/>
                     <a:stretch>
                       <a:fillRect/>
                     </a:stretch>
@@ -7142,7 +7029,7 @@
           <w:noProof/>
         </w:rPr>
         <w:drawing>
-          <wp:inline distT="0" distB="0" distL="0" distR="0" wp14:anchorId="031F6801" wp14:editId="26140613">
+          <wp:inline distT="0" distB="0" distL="0" distR="0" wp14:anchorId="046CFAC3" wp14:editId="63DCC44F">
             <wp:extent cx="4801270" cy="2067213"/>
             <wp:effectExtent l="19050" t="19050" r="18415" b="28575"/>
             <wp:docPr id="13" name="Immagine 13"/>
@@ -7157,7 +7044,7 @@
                     <pic:cNvPicPr/>
                   </pic:nvPicPr>
                   <pic:blipFill>
-                    <a:blip r:embed="rId20"/>
+                    <a:blip r:embed="rId19"/>
                     <a:stretch>
                       <a:fillRect/>
                     </a:stretch>
@@ -7186,19 +7073,61 @@
     <w:p/>
     <w:p>
       <w:r>
-        <w:br w:type="page"/>
-      </w:r>
+        <w:t>Ecco le proprietà che ho utilizzato durante l’implementazione della classe.</w:t>
+      </w:r>
+    </w:p>
+    <w:p>
+      <w:r>
+        <w:drawing>
+          <wp:inline distT="0" distB="0" distL="0" distR="0" wp14:anchorId="3E631C39" wp14:editId="0D208C26">
+            <wp:extent cx="5534797" cy="3258005"/>
+            <wp:effectExtent l="19050" t="19050" r="8890" b="19050"/>
+            <wp:docPr id="16" name="Immagine 16"/>
+            <wp:cNvGraphicFramePr>
+              <a:graphicFrameLocks xmlns:a="http://schemas.openxmlformats.org/drawingml/2006/main" noChangeAspect="1"/>
+            </wp:cNvGraphicFramePr>
+            <a:graphic xmlns:a="http://schemas.openxmlformats.org/drawingml/2006/main">
+              <a:graphicData uri="http://schemas.openxmlformats.org/drawingml/2006/picture">
+                <pic:pic xmlns:pic="http://schemas.openxmlformats.org/drawingml/2006/picture">
+                  <pic:nvPicPr>
+                    <pic:cNvPr id="1" name=""/>
+                    <pic:cNvPicPr/>
+                  </pic:nvPicPr>
+                  <pic:blipFill>
+                    <a:blip r:embed="rId20"/>
+                    <a:stretch>
+                      <a:fillRect/>
+                    </a:stretch>
+                  </pic:blipFill>
+                  <pic:spPr>
+                    <a:xfrm>
+                      <a:off x="0" y="0"/>
+                      <a:ext cx="5534797" cy="3258005"/>
+                    </a:xfrm>
+                    <a:prstGeom prst="rect">
+                      <a:avLst/>
+                    </a:prstGeom>
+                    <a:ln>
+                      <a:solidFill>
+                        <a:schemeClr val="tx1"/>
+                      </a:solidFill>
+                    </a:ln>
+                  </pic:spPr>
+                </pic:pic>
+              </a:graphicData>
+            </a:graphic>
+          </wp:inline>
+        </w:drawing>
+      </w:r>
+    </w:p>
+    <w:p>
+      <w:bookmarkStart w:id="27" w:name="_GoBack"/>
+      <w:bookmarkEnd w:id="27"/>
     </w:p>
     <w:p>
       <w:r>
         <w:lastRenderedPageBreak/>
-        <w:t>Questo metodo ricorsivo permette di ottenere un</w:t>
-      </w:r>
-      <w:r>
-        <w:t>’</w:t>
-      </w:r>
-      <w:r>
-        <w:t xml:space="preserve">alberatura completa in base </w:t>
+        <w:t xml:space="preserve">Questo metodo ricorsivo permette di ottenere un’alberatura completa in base </w:t>
       </w:r>
       <w:proofErr w:type="gramStart"/>
       <w:r>
@@ -7206,10 +7135,7 @@
       </w:r>
       <w:proofErr w:type="gramEnd"/>
       <w:r>
-        <w:t xml:space="preserve"> path</w:t>
-      </w:r>
-      <w:r>
-        <w:t xml:space="preserve"> selezionata.</w:t>
+        <w:t xml:space="preserve"> path selezionata.</w:t>
       </w:r>
     </w:p>
     <w:p>
@@ -7218,7 +7144,7 @@
           <w:noProof/>
         </w:rPr>
         <w:drawing>
-          <wp:inline distT="0" distB="0" distL="0" distR="0" wp14:anchorId="76B6880C" wp14:editId="68DB7FAB">
+          <wp:inline distT="0" distB="0" distL="0" distR="0" wp14:anchorId="2763F0C1" wp14:editId="4017DEBA">
             <wp:extent cx="3705742" cy="1848108"/>
             <wp:effectExtent l="19050" t="19050" r="28575" b="19050"/>
             <wp:docPr id="14" name="Immagine 14"/>
@@ -7262,10 +7188,7 @@
     <w:p/>
     <w:p>
       <w:r>
-        <w:t>Questo metodo invece permette di ottenere tutte le immagini contenute in una c</w:t>
-      </w:r>
-      <w:r>
-        <w:t>artella in base ad un filtro.</w:t>
+        <w:t>Questo metodo invece permette di ottenere tutte le immagini contenute in una cartella in base ad un filtro.</w:t>
       </w:r>
     </w:p>
     <w:p>
@@ -7274,7 +7197,7 @@
           <w:noProof/>
         </w:rPr>
         <w:drawing>
-          <wp:inline distT="0" distB="0" distL="0" distR="0" wp14:anchorId="1312E4F9" wp14:editId="5088F78C">
+          <wp:inline distT="0" distB="0" distL="0" distR="0" wp14:anchorId="6EC84B67" wp14:editId="15019359">
             <wp:extent cx="3572374" cy="1543265"/>
             <wp:effectExtent l="19050" t="19050" r="28575" b="19050"/>
             <wp:docPr id="15" name="Immagine 15"/>
@@ -7314,6 +7237,106 @@
           </wp:inline>
         </w:drawing>
       </w:r>
+    </w:p>
+    <w:p/>
+    <w:p>
+      <w:pPr>
+        <w:rPr>
+          <w:lang w:val="it-IT"/>
+        </w:rPr>
+      </w:pPr>
+    </w:p>
+    <w:p>
+      <w:pPr>
+        <w:pStyle w:val="Titolo2"/>
+      </w:pPr>
+      <w:proofErr w:type="spellStart"/>
+      <w:r>
+        <w:t>ImageMenuPanel</w:t>
+      </w:r>
+      <w:proofErr w:type="spellEnd"/>
+    </w:p>
+    <w:p>
+      <w:pPr>
+        <w:pStyle w:val="Titolo2"/>
+      </w:pPr>
+      <w:proofErr w:type="spellStart"/>
+      <w:r>
+        <w:t>MainFrame</w:t>
+      </w:r>
+      <w:proofErr w:type="spellEnd"/>
+    </w:p>
+    <w:p>
+      <w:r>
+        <w:t>Per cominciare il progetto ho creato una piccola GUI che permette di interagire in maniera ottimale con il programma.</w:t>
+      </w:r>
+    </w:p>
+    <w:p>
+      <w:pPr>
+        <w:rPr>
+          <w:noProof/>
+        </w:rPr>
+      </w:pPr>
+    </w:p>
+    <w:p>
+      <w:r>
+        <w:rPr>
+          <w:noProof/>
+        </w:rPr>
+        <w:lastRenderedPageBreak/>
+        <w:drawing>
+          <wp:inline distT="0" distB="0" distL="0" distR="0" wp14:anchorId="1F357273" wp14:editId="60746C5C">
+            <wp:extent cx="6119431" cy="3214048"/>
+            <wp:effectExtent l="0" t="0" r="0" b="5715"/>
+            <wp:docPr id="8" name="Immagine 8"/>
+            <wp:cNvGraphicFramePr>
+              <a:graphicFrameLocks xmlns:a="http://schemas.openxmlformats.org/drawingml/2006/main" noChangeAspect="1"/>
+            </wp:cNvGraphicFramePr>
+            <a:graphic xmlns:a="http://schemas.openxmlformats.org/drawingml/2006/main">
+              <a:graphicData uri="http://schemas.openxmlformats.org/drawingml/2006/picture">
+                <pic:pic xmlns:pic="http://schemas.openxmlformats.org/drawingml/2006/picture">
+                  <pic:nvPicPr>
+                    <pic:cNvPr id="1" name=""/>
+                    <pic:cNvPicPr/>
+                  </pic:nvPicPr>
+                  <pic:blipFill rotWithShape="1">
+                    <a:blip r:embed="rId23"/>
+                    <a:srcRect b="12601"/>
+                    <a:stretch/>
+                  </pic:blipFill>
+                  <pic:spPr bwMode="auto">
+                    <a:xfrm>
+                      <a:off x="0" y="0"/>
+                      <a:ext cx="6120130" cy="3214415"/>
+                    </a:xfrm>
+                    <a:prstGeom prst="rect">
+                      <a:avLst/>
+                    </a:prstGeom>
+                    <a:ln>
+                      <a:noFill/>
+                    </a:ln>
+                    <a:extLst>
+                      <a:ext uri="{53640926-AAD7-44D8-BBD7-CCE9431645EC}">
+                        <a14:shadowObscured xmlns:a14="http://schemas.microsoft.com/office/drawing/2010/main"/>
+                      </a:ext>
+                    </a:extLst>
+                  </pic:spPr>
+                </pic:pic>
+              </a:graphicData>
+            </a:graphic>
+          </wp:inline>
+        </w:drawing>
+      </w:r>
+    </w:p>
+    <w:p>
+      <w:pPr>
+        <w:rPr>
+          <w:lang w:val="it-IT"/>
+        </w:rPr>
+      </w:pPr>
+    </w:p>
+    <w:p/>
+    <w:p>
       <w:r>
         <w:br w:type="page"/>
       </w:r>
@@ -15902,7 +15925,14 @@
     <w:next w:val="Normale"/>
     <w:autoRedefine/>
     <w:uiPriority w:val="39"/>
-    <w:rsid w:val="002C797B"/>
+    <w:rsid w:val="00D10F36"/>
+    <w:pPr>
+      <w:tabs>
+        <w:tab w:val="left" w:pos="351"/>
+        <w:tab w:val="right" w:leader="dot" w:pos="9628"/>
+      </w:tabs>
+      <w:jc w:val="both"/>
+    </w:pPr>
   </w:style>
   <w:style w:type="paragraph" w:styleId="Sommario2">
     <w:name w:val="toc 2"/>
@@ -16465,7 +16495,7 @@
 </file>
 
 <file path=customXml/itemProps1.xml><?xml version="1.0" encoding="utf-8"?>
-<ds:datastoreItem xmlns:ds="http://schemas.openxmlformats.org/officeDocument/2006/customXml" ds:itemID="{E085E316-24B6-4198-99C4-68A7E50829D6}">
+<ds:datastoreItem xmlns:ds="http://schemas.openxmlformats.org/officeDocument/2006/customXml" ds:itemID="{46EF45DC-EF81-4728-A271-8C11C6340634}">
   <ds:schemaRefs>
     <ds:schemaRef ds:uri="http://schemas.openxmlformats.org/officeDocument/2006/bibliography"/>
   </ds:schemaRefs>

</xml_diff>